<commit_message>
Added Dependency, Schema and reason documents
</commit_message>
<xml_diff>
--- a/Part 2/Schema.docx
+++ b/Part 2/Schema.docx
@@ -33,9 +33,6 @@
     </w:p>
     <w:p>
       <w:r>
-        <w:tab/>
-      </w:r>
-      <w:r>
         <w:t>This table stores the information of all the customers of Video Rental System.</w:t>
       </w:r>
     </w:p>
@@ -44,535 +41,303 @@
         <w:pStyle w:val="NoSpacing"/>
         <w:ind w:firstLine="720"/>
       </w:pPr>
-      <w:proofErr w:type="gramStart"/>
       <w:r>
         <w:t>CUSTOMER(</w:t>
       </w:r>
-      <w:proofErr w:type="spellStart"/>
-      <w:proofErr w:type="gramEnd"/>
       <w:r>
         <w:rPr>
           <w:u w:val="single"/>
         </w:rPr>
         <w:t>custid</w:t>
       </w:r>
-      <w:proofErr w:type="spellEnd"/>
+      <w:r>
+        <w:t xml:space="preserve">, firstname, lastname, status, gender, </w:t>
+      </w:r>
+      <w:r>
+        <w:t>dob, emailid, address, phoneno)</w:t>
+      </w:r>
+    </w:p>
+    <w:p>
+      <w:pPr>
+        <w:pStyle w:val="NoSpacing"/>
+      </w:pPr>
+    </w:p>
+    <w:p>
+      <w:pPr>
+        <w:pStyle w:val="Heading2"/>
+      </w:pPr>
+      <w:r>
+        <w:t>GENRE:</w:t>
+      </w:r>
+    </w:p>
+    <w:p>
+      <w:r>
+        <w:t>This table stores the information of the genres of the movie.</w:t>
+      </w:r>
+    </w:p>
+    <w:p>
+      <w:pPr>
+        <w:ind w:firstLine="720"/>
+      </w:pPr>
+      <w:r>
+        <w:t>GENRE(</w:t>
+      </w:r>
+      <w:r>
+        <w:rPr>
+          <w:u w:val="single"/>
+        </w:rPr>
+        <w:t>genre_id</w:t>
+      </w:r>
       <w:r>
         <w:t xml:space="preserve">, </w:t>
       </w:r>
-      <w:proofErr w:type="spellStart"/>
-      <w:r>
-        <w:t>firstname</w:t>
-      </w:r>
-      <w:proofErr w:type="spellEnd"/>
-      <w:r>
-        <w:t xml:space="preserve">, </w:t>
-      </w:r>
-      <w:proofErr w:type="spellStart"/>
-      <w:r>
-        <w:t>lastname</w:t>
-      </w:r>
-      <w:proofErr w:type="spellEnd"/>
-      <w:r>
-        <w:t xml:space="preserve">, status, gender, </w:t>
-      </w:r>
-      <w:r>
-        <w:t xml:space="preserve">dob, </w:t>
-      </w:r>
-      <w:proofErr w:type="spellStart"/>
-      <w:r>
-        <w:t>emailid</w:t>
-      </w:r>
-      <w:proofErr w:type="spellEnd"/>
-      <w:r>
-        <w:t xml:space="preserve">, address, </w:t>
-      </w:r>
-      <w:proofErr w:type="spellStart"/>
-      <w:r>
-        <w:t>phoneno</w:t>
-      </w:r>
-      <w:proofErr w:type="spellEnd"/>
+      <w:r>
+        <w:t>name</w:t>
+      </w:r>
       <w:r>
         <w:t>)</w:t>
       </w:r>
     </w:p>
     <w:p>
       <w:pPr>
-        <w:pStyle w:val="NoSpacing"/>
-      </w:pPr>
-    </w:p>
-    <w:p>
-      <w:pPr>
         <w:pStyle w:val="Heading2"/>
       </w:pPr>
       <w:r>
-        <w:t>GENRE</w:t>
-      </w:r>
-      <w:r>
-        <w:t>:</w:t>
+        <w:t>MOVIE:</w:t>
+      </w:r>
+    </w:p>
+    <w:p>
+      <w:r>
+        <w:t>This table stores the information of the movies.</w:t>
+      </w:r>
+    </w:p>
+    <w:p>
+      <w:pPr>
+        <w:ind w:left="720"/>
+      </w:pPr>
+      <w:r>
+        <w:t>MOVIE</w:t>
+      </w:r>
+      <w:r>
+        <w:t>(</w:t>
+      </w:r>
+      <w:r>
+        <w:rPr>
+          <w:u w:val="single"/>
+        </w:rPr>
+        <w:t>movie</w:t>
+      </w:r>
+      <w:r>
+        <w:rPr>
+          <w:u w:val="single"/>
+        </w:rPr>
+        <w:t>_id</w:t>
+      </w:r>
+      <w:r>
+        <w:t xml:space="preserve">, title, director, production_company, genre_id, minimal_age, </w:t>
       </w:r>
       <w:bookmarkStart w:id="0" w:name="_GoBack"/>
       <w:bookmarkEnd w:id="0"/>
-    </w:p>
-    <w:p>
-      <w:r>
-        <w:tab/>
-        <w:t>This table stores the information of the genres of the movie.</w:t>
+      <w:r>
+        <w:t>movie</w:t>
+      </w:r>
+      <w:r>
+        <w:t>_episode_id)</w:t>
+      </w:r>
+    </w:p>
+    <w:p>
+      <w:pPr>
+        <w:pStyle w:val="Heading2"/>
+      </w:pPr>
+      <w:r>
+        <w:t>CUSTOMER_RATING</w:t>
+      </w:r>
+      <w:r>
+        <w:t>:</w:t>
+      </w:r>
+    </w:p>
+    <w:p>
+      <w:r>
+        <w:t>This table stores the information of the ratings given by customers to different movies.</w:t>
       </w:r>
     </w:p>
     <w:p>
       <w:pPr>
         <w:ind w:firstLine="720"/>
       </w:pPr>
-      <w:proofErr w:type="gramStart"/>
-      <w:r>
-        <w:t>GENRE(</w:t>
-      </w:r>
-      <w:proofErr w:type="spellStart"/>
-      <w:proofErr w:type="gramEnd"/>
-      <w:r>
-        <w:rPr>
-          <w:u w:val="single"/>
-        </w:rPr>
-        <w:t>genre_id</w:t>
-      </w:r>
-      <w:proofErr w:type="spellEnd"/>
+      <w:r>
+        <w:t>CUSTOMER_RATING</w:t>
+      </w:r>
+      <w:r>
+        <w:t>(</w:t>
+      </w:r>
+      <w:r>
+        <w:rPr>
+          <w:u w:val="single"/>
+        </w:rPr>
+        <w:t>custid</w:t>
+      </w:r>
+      <w:r>
+        <w:t xml:space="preserve">, title, </w:t>
+      </w:r>
+      <w:r>
+        <w:rPr>
+          <w:u w:val="single"/>
+        </w:rPr>
+        <w:t>movie</w:t>
+      </w:r>
+      <w:r>
+        <w:rPr>
+          <w:u w:val="single"/>
+        </w:rPr>
+        <w:t>_id</w:t>
+      </w:r>
+      <w:r>
+        <w:t>, rating)</w:t>
+      </w:r>
+    </w:p>
+    <w:p>
+      <w:pPr>
+        <w:pStyle w:val="Heading2"/>
+      </w:pPr>
+      <w:r>
+        <w:t>MEDIUM:</w:t>
+      </w:r>
+    </w:p>
+    <w:p>
+      <w:r>
+        <w:t>This table stores the information of the Media type of movies provided by different Exemplars.</w:t>
+      </w:r>
+    </w:p>
+    <w:p>
+      <w:pPr>
+        <w:ind w:firstLine="720"/>
+      </w:pPr>
+      <w:r>
+        <w:t>MEDIUM(</w:t>
+      </w:r>
+      <w:r>
+        <w:rPr>
+          <w:u w:val="single"/>
+        </w:rPr>
+        <w:t>medium_id</w:t>
+      </w:r>
+      <w:r>
+        <w:t>, medium_type)</w:t>
+      </w:r>
+    </w:p>
+    <w:p>
+      <w:pPr>
+        <w:pStyle w:val="Heading2"/>
+      </w:pPr>
+      <w:r>
+        <w:t>EXEMPLAR:</w:t>
+      </w:r>
+    </w:p>
+    <w:p>
+      <w:r>
+        <w:t>This table stores the information of different Movie vendors.</w:t>
+      </w:r>
+    </w:p>
+    <w:p>
+      <w:pPr>
+        <w:ind w:firstLine="720"/>
+      </w:pPr>
+      <w:r>
+        <w:t>EXEMPLAR(</w:t>
+      </w:r>
+      <w:r>
+        <w:rPr>
+          <w:u w:val="single"/>
+        </w:rPr>
+        <w:t>exemplar_id</w:t>
+      </w:r>
+      <w:r>
+        <w:t>, exemplar_name, address, phone_no)</w:t>
+      </w:r>
+    </w:p>
+    <w:p>
+      <w:pPr>
+        <w:pStyle w:val="Heading2"/>
+      </w:pPr>
+      <w:r>
+        <w:t>MOVIESOFFERED</w:t>
+      </w:r>
+      <w:r>
+        <w:t>:</w:t>
+      </w:r>
+    </w:p>
+    <w:p>
+      <w:r>
+        <w:t>This table stores the information of movies offered by different Exemplars (Vendors like Netflix, Hulu, Vudu, Redbox, etc) in different medium (media).</w:t>
+      </w:r>
+    </w:p>
+    <w:p>
+      <w:pPr>
+        <w:ind w:left="720"/>
+      </w:pPr>
+      <w:r>
+        <w:t>MOVIESOFFERED</w:t>
+      </w:r>
+      <w:r>
+        <w:t>(</w:t>
+      </w:r>
+      <w:r>
+        <w:rPr>
+          <w:u w:val="single"/>
+        </w:rPr>
+        <w:t>offered_id</w:t>
+      </w:r>
+      <w:r>
+        <w:t xml:space="preserve">, exemplar_id, </w:t>
+      </w:r>
+      <w:r>
+        <w:t>movie</w:t>
+      </w:r>
+      <w:r>
+        <w:t>_id, medium_id, price_per_day, availability_status)</w:t>
+      </w:r>
+    </w:p>
+    <w:p>
+      <w:pPr>
+        <w:pStyle w:val="Heading2"/>
+      </w:pPr>
+      <w:r>
+        <w:t>BORROWING</w:t>
+      </w:r>
+      <w:r>
+        <w:t>:</w:t>
+      </w:r>
+    </w:p>
+    <w:p>
+      <w:r>
+        <w:t>This table stores the information of the borrowed movies by different customers. It also stores the information on the pricing of the movies, etc.</w:t>
+      </w:r>
+    </w:p>
+    <w:p>
+      <w:pPr>
+        <w:ind w:firstLine="720"/>
+      </w:pPr>
+      <w:r>
+        <w:t>BORROWING</w:t>
+      </w:r>
+      <w:r>
+        <w:t>(</w:t>
+      </w:r>
+      <w:r>
+        <w:rPr>
+          <w:u w:val="single"/>
+        </w:rPr>
+        <w:t>borrowing_id</w:t>
+      </w:r>
       <w:r>
         <w:t xml:space="preserve">, </w:t>
       </w:r>
       <w:r>
-        <w:t>name</w:t>
-      </w:r>
-      <w:r>
-        <w:t>)</w:t>
-      </w:r>
-    </w:p>
-    <w:p>
-      <w:pPr>
-        <w:pStyle w:val="Heading2"/>
-      </w:pPr>
-      <w:r>
-        <w:t>MOVIE</w:t>
-      </w:r>
-      <w:r>
-        <w:t>:</w:t>
-      </w:r>
-    </w:p>
-    <w:p>
-      <w:r>
-        <w:tab/>
-        <w:t>This table stores the information of the movies.</w:t>
-      </w:r>
-    </w:p>
-    <w:p>
-      <w:pPr>
-        <w:ind w:firstLine="720"/>
-      </w:pPr>
-      <w:proofErr w:type="gramStart"/>
-      <w:r>
-        <w:t>MOVIE</w:t>
-      </w:r>
-      <w:r>
-        <w:t>(</w:t>
-      </w:r>
-      <w:proofErr w:type="spellStart"/>
-      <w:proofErr w:type="gramEnd"/>
-      <w:r>
-        <w:rPr>
-          <w:u w:val="single"/>
-        </w:rPr>
-        <w:t>movie</w:t>
-      </w:r>
-      <w:r>
-        <w:rPr>
-          <w:u w:val="single"/>
-        </w:rPr>
-        <w:t>_id</w:t>
-      </w:r>
-      <w:proofErr w:type="spellEnd"/>
-      <w:r>
-        <w:t xml:space="preserve">, title, director, </w:t>
-      </w:r>
-      <w:proofErr w:type="spellStart"/>
-      <w:r>
-        <w:t>production_company</w:t>
-      </w:r>
-      <w:proofErr w:type="spellEnd"/>
-      <w:r>
-        <w:t xml:space="preserve">, </w:t>
-      </w:r>
-      <w:proofErr w:type="spellStart"/>
-      <w:r>
-        <w:t>genre_id</w:t>
-      </w:r>
-      <w:proofErr w:type="spellEnd"/>
-      <w:r>
-        <w:t xml:space="preserve">, </w:t>
-      </w:r>
-      <w:proofErr w:type="spellStart"/>
-      <w:r>
-        <w:t>minimal_age</w:t>
-      </w:r>
-      <w:proofErr w:type="spellEnd"/>
-      <w:r>
-        <w:t xml:space="preserve">, </w:t>
-      </w:r>
-      <w:proofErr w:type="spellStart"/>
-      <w:r>
-        <w:t>movie</w:t>
-      </w:r>
-      <w:r>
-        <w:t>_episode_id</w:t>
-      </w:r>
-      <w:proofErr w:type="spellEnd"/>
-      <w:r>
-        <w:t>)</w:t>
-      </w:r>
-    </w:p>
-    <w:p>
-      <w:pPr>
-        <w:pStyle w:val="Heading2"/>
-      </w:pPr>
-      <w:r>
-        <w:t>CUSTOMER_RATING</w:t>
-      </w:r>
-      <w:r>
-        <w:t>:</w:t>
-      </w:r>
-    </w:p>
-    <w:p>
-      <w:r>
-        <w:tab/>
-        <w:t>This table stores the information of the ratings given by customers to different movies.</w:t>
-      </w:r>
-    </w:p>
-    <w:p>
-      <w:pPr>
-        <w:ind w:firstLine="720"/>
-      </w:pPr>
-      <w:r>
-        <w:t>CUSTOMER_</w:t>
-      </w:r>
-      <w:proofErr w:type="gramStart"/>
-      <w:r>
-        <w:t>RATING</w:t>
-      </w:r>
-      <w:r>
-        <w:t>(</w:t>
-      </w:r>
-      <w:proofErr w:type="spellStart"/>
-      <w:proofErr w:type="gramEnd"/>
-      <w:r>
-        <w:rPr>
-          <w:u w:val="single"/>
-        </w:rPr>
-        <w:t>custid</w:t>
-      </w:r>
-      <w:proofErr w:type="spellEnd"/>
-      <w:r>
-        <w:t xml:space="preserve">, title, </w:t>
-      </w:r>
-      <w:proofErr w:type="spellStart"/>
-      <w:r>
-        <w:rPr>
-          <w:u w:val="single"/>
-        </w:rPr>
-        <w:t>movie</w:t>
-      </w:r>
-      <w:r>
-        <w:rPr>
-          <w:u w:val="single"/>
-        </w:rPr>
-        <w:t>_id</w:t>
-      </w:r>
-      <w:proofErr w:type="spellEnd"/>
-      <w:r>
-        <w:t>, rating)</w:t>
-      </w:r>
-    </w:p>
-    <w:p>
-      <w:pPr>
-        <w:pStyle w:val="Heading2"/>
-      </w:pPr>
-      <w:r>
-        <w:t>MEDIUM</w:t>
-      </w:r>
-      <w:r>
-        <w:t>:</w:t>
-      </w:r>
-    </w:p>
-    <w:p>
-      <w:r>
-        <w:tab/>
-        <w:t>This table stores the information of the Media type of movies provided by different Exemplars.</w:t>
-      </w:r>
-    </w:p>
-    <w:p>
-      <w:pPr>
-        <w:ind w:firstLine="720"/>
-      </w:pPr>
-      <w:proofErr w:type="gramStart"/>
-      <w:r>
-        <w:t>MEDIUM(</w:t>
-      </w:r>
-      <w:proofErr w:type="spellStart"/>
-      <w:proofErr w:type="gramEnd"/>
-      <w:r>
-        <w:rPr>
-          <w:u w:val="single"/>
-        </w:rPr>
-        <w:t>medium_id</w:t>
-      </w:r>
-      <w:proofErr w:type="spellEnd"/>
-      <w:r>
-        <w:t xml:space="preserve">, </w:t>
-      </w:r>
-      <w:proofErr w:type="spellStart"/>
-      <w:r>
-        <w:t>medium_type</w:t>
-      </w:r>
-      <w:proofErr w:type="spellEnd"/>
-      <w:r>
-        <w:t>)</w:t>
-      </w:r>
-    </w:p>
-    <w:p>
-      <w:pPr>
-        <w:pStyle w:val="Heading2"/>
-      </w:pPr>
-      <w:r>
-        <w:t>EXEMPLAR</w:t>
-      </w:r>
-      <w:r>
-        <w:t>:</w:t>
-      </w:r>
-    </w:p>
-    <w:p>
-      <w:r>
-        <w:tab/>
-        <w:t>This table stores the information of different Movie vendors.</w:t>
-      </w:r>
-    </w:p>
-    <w:p>
-      <w:pPr>
-        <w:ind w:firstLine="720"/>
-      </w:pPr>
-      <w:proofErr w:type="gramStart"/>
-      <w:r>
-        <w:t>EXEMPLAR(</w:t>
-      </w:r>
-      <w:proofErr w:type="spellStart"/>
-      <w:proofErr w:type="gramEnd"/>
-      <w:r>
-        <w:rPr>
-          <w:u w:val="single"/>
-        </w:rPr>
-        <w:t>exemplar_id</w:t>
-      </w:r>
-      <w:proofErr w:type="spellEnd"/>
-      <w:r>
-        <w:t xml:space="preserve">, </w:t>
-      </w:r>
-      <w:proofErr w:type="spellStart"/>
-      <w:r>
-        <w:t>exemplar_name</w:t>
-      </w:r>
-      <w:proofErr w:type="spellEnd"/>
-      <w:r>
-        <w:t xml:space="preserve">, address, </w:t>
-      </w:r>
-      <w:proofErr w:type="spellStart"/>
-      <w:r>
-        <w:t>phone_no</w:t>
-      </w:r>
-      <w:proofErr w:type="spellEnd"/>
-      <w:r>
-        <w:t>)</w:t>
-      </w:r>
-    </w:p>
-    <w:p>
-      <w:pPr>
-        <w:pStyle w:val="Heading2"/>
-      </w:pPr>
-      <w:r>
-        <w:t>MOVIESOFFERED</w:t>
-      </w:r>
-      <w:r>
-        <w:t>:</w:t>
-      </w:r>
-    </w:p>
-    <w:p>
-      <w:pPr>
-        <w:ind w:left="720"/>
-      </w:pPr>
-      <w:r>
-        <w:t xml:space="preserve">This table stores the information of movies offered by different Exemplars (Vendors like Netflix, Hulu, </w:t>
-      </w:r>
-      <w:proofErr w:type="spellStart"/>
-      <w:r>
-        <w:t>Vudu</w:t>
-      </w:r>
-      <w:proofErr w:type="spellEnd"/>
-      <w:r>
-        <w:t xml:space="preserve">, Redbox, </w:t>
-      </w:r>
-      <w:proofErr w:type="spellStart"/>
-      <w:r>
-        <w:t>etc</w:t>
-      </w:r>
-      <w:proofErr w:type="spellEnd"/>
-      <w:r>
-        <w:t>) in different medium (media).</w:t>
-      </w:r>
-    </w:p>
-    <w:p>
-      <w:pPr>
-        <w:ind w:left="720"/>
-      </w:pPr>
-      <w:proofErr w:type="gramStart"/>
-      <w:r>
-        <w:t>MOVIESOFFERED</w:t>
-      </w:r>
-      <w:r>
-        <w:t>(</w:t>
-      </w:r>
-      <w:proofErr w:type="spellStart"/>
-      <w:proofErr w:type="gramEnd"/>
-      <w:r>
-        <w:rPr>
-          <w:u w:val="single"/>
-        </w:rPr>
         <w:t>offered_id</w:t>
       </w:r>
-      <w:proofErr w:type="spellEnd"/>
-      <w:r>
-        <w:t xml:space="preserve">, </w:t>
-      </w:r>
-      <w:proofErr w:type="spellStart"/>
-      <w:r>
-        <w:t>exemplar_id</w:t>
-      </w:r>
-      <w:proofErr w:type="spellEnd"/>
-      <w:r>
-        <w:t xml:space="preserve">, </w:t>
-      </w:r>
-      <w:proofErr w:type="spellStart"/>
-      <w:r>
-        <w:t>movie</w:t>
-      </w:r>
-      <w:r>
-        <w:t>_id</w:t>
-      </w:r>
-      <w:proofErr w:type="spellEnd"/>
-      <w:r>
-        <w:t xml:space="preserve">, </w:t>
-      </w:r>
-      <w:proofErr w:type="spellStart"/>
-      <w:r>
-        <w:t>medium_id</w:t>
-      </w:r>
-      <w:proofErr w:type="spellEnd"/>
-      <w:r>
-        <w:t xml:space="preserve">, </w:t>
-      </w:r>
-      <w:proofErr w:type="spellStart"/>
-      <w:r>
-        <w:t>price_per_day</w:t>
-      </w:r>
-      <w:proofErr w:type="spellEnd"/>
-      <w:r>
-        <w:t xml:space="preserve">, </w:t>
-      </w:r>
-      <w:proofErr w:type="spellStart"/>
-      <w:r>
-        <w:t>availability_status</w:t>
-      </w:r>
-      <w:proofErr w:type="spellEnd"/>
-      <w:r>
-        <w:t>)</w:t>
-      </w:r>
-    </w:p>
-    <w:p>
-      <w:pPr>
-        <w:pStyle w:val="Heading2"/>
-      </w:pPr>
-      <w:r>
-        <w:t>BORROWING</w:t>
-      </w:r>
-      <w:r>
-        <w:t>:</w:t>
-      </w:r>
-    </w:p>
-    <w:p>
-      <w:pPr>
-        <w:ind w:left="720"/>
-      </w:pPr>
-      <w:r>
-        <w:t>This table stores the information of the borrowed movies by different customers. It also stores the information on the pricing of the movies, etc.</w:t>
-      </w:r>
-    </w:p>
-    <w:p>
-      <w:pPr>
-        <w:ind w:firstLine="720"/>
-      </w:pPr>
-      <w:proofErr w:type="gramStart"/>
-      <w:r>
-        <w:t>BORROWING</w:t>
-      </w:r>
-      <w:r>
-        <w:t>(</w:t>
-      </w:r>
-      <w:proofErr w:type="spellStart"/>
-      <w:proofErr w:type="gramEnd"/>
-      <w:r>
-        <w:rPr>
-          <w:u w:val="single"/>
-        </w:rPr>
-        <w:t>borrowing_id</w:t>
-      </w:r>
-      <w:proofErr w:type="spellEnd"/>
-      <w:r>
-        <w:t xml:space="preserve">, </w:t>
-      </w:r>
-      <w:proofErr w:type="spellStart"/>
-      <w:r>
-        <w:t>offered_id</w:t>
-      </w:r>
-      <w:proofErr w:type="spellEnd"/>
-      <w:r>
-        <w:t xml:space="preserve">, </w:t>
-      </w:r>
-      <w:proofErr w:type="spellStart"/>
-      <w:r>
-        <w:t>custid</w:t>
-      </w:r>
-      <w:proofErr w:type="spellEnd"/>
-      <w:r>
-        <w:t xml:space="preserve">, </w:t>
-      </w:r>
-      <w:proofErr w:type="spellStart"/>
-      <w:r>
-        <w:t>start_date</w:t>
-      </w:r>
-      <w:proofErr w:type="spellEnd"/>
-      <w:r>
-        <w:t xml:space="preserve">, </w:t>
-      </w:r>
-      <w:proofErr w:type="spellStart"/>
-      <w:r>
-        <w:t>end_date</w:t>
-      </w:r>
-      <w:proofErr w:type="spellEnd"/>
-      <w:r>
-        <w:t xml:space="preserve">, </w:t>
-      </w:r>
-      <w:proofErr w:type="spellStart"/>
-      <w:r>
-        <w:t>total_price</w:t>
-      </w:r>
-      <w:proofErr w:type="spellEnd"/>
-      <w:r>
-        <w:t>, VAT)</w:t>
+      <w:r>
+        <w:t>, custid, start_date, end_date, total_price, VAT)</w:t>
       </w:r>
     </w:p>
     <w:sectPr>
@@ -1084,6 +849,36 @@
       <w:szCs w:val="26"/>
     </w:rPr>
   </w:style>
+  <w:style w:type="paragraph" w:styleId="BalloonText">
+    <w:name w:val="Balloon Text"/>
+    <w:basedOn w:val="Normal"/>
+    <w:link w:val="BalloonTextChar"/>
+    <w:uiPriority w:val="99"/>
+    <w:semiHidden/>
+    <w:unhideWhenUsed/>
+    <w:rsid w:val="004C60DE"/>
+    <w:pPr>
+      <w:spacing w:after="0" w:line="240" w:lineRule="auto"/>
+    </w:pPr>
+    <w:rPr>
+      <w:rFonts w:ascii="Segoe UI" w:hAnsi="Segoe UI" w:cs="Segoe UI"/>
+      <w:sz w:val="18"/>
+      <w:szCs w:val="18"/>
+    </w:rPr>
+  </w:style>
+  <w:style w:type="character" w:customStyle="1" w:styleId="BalloonTextChar">
+    <w:name w:val="Balloon Text Char"/>
+    <w:basedOn w:val="DefaultParagraphFont"/>
+    <w:link w:val="BalloonText"/>
+    <w:uiPriority w:val="99"/>
+    <w:semiHidden/>
+    <w:rsid w:val="004C60DE"/>
+    <w:rPr>
+      <w:rFonts w:ascii="Segoe UI" w:hAnsi="Segoe UI" w:cs="Segoe UI"/>
+      <w:sz w:val="18"/>
+      <w:szCs w:val="18"/>
+    </w:rPr>
+  </w:style>
 </w:styles>
 </file>
 

</xml_diff>